<commit_message>
Build site at 2023-04-12 14:53:07 UTC
</commit_message>
<xml_diff>
--- a/assets/disciplinas/LOM3005.docx
+++ b/assets/disciplinas/LOM3005.docx
@@ -44,7 +44,7 @@
         <w:br/>
       </w:r>
       <w:r>
-        <w:t>Curso (semestre ideal): EM (5)</w:t>
+        <w:t>Curso (semestre ideal): EF (5), EM (5)</w:t>
       </w:r>
     </w:p>
     <w:p>
@@ -155,23 +155,6 @@
     <w:p>
       <w:r>
         <w:t>01. Gordon, P. Principles of Phase Diagrams in Materials Systems, McGraw-Hill, 1968.02. Rhines, F. N. Phase Diagrams in Metallurgy: Their Development and Applications, McGraw-Hill, 1956.03. Prince, A. Alloy Phase Equilibria, Elsevier, 1966.04. Massalski, T. B. Binary Alloys Phase Diagrams, ASM, Metals Park, Ohio, 1990.05. Alloy Phase Diagrams, ASM Handbook, Volume 3, ASM, Metals Park, Ohio, 1992.06. Hansen, M. Constitution of Binary Alloys, McGraw-Hill, 1958.07. Elliot, R. P. Constitution of Binary Alloys: First Supplement, McGraw-Hill, 1965.08. Shunk, F. A. Constitution of Binary Alloys: Second Supplement, McGraw-Hill, 1969.09. Levin, E. M. Phase Diagram for Ceramists, The American Ceramic Society, 1964.10. Rudman, P. S. Phase Stability in Metals and Alloys, McGraw-Hill, 1967.11. Kaufman, L. Computer Calculation of Phase Diagrams with Special Reference to Refractory Metals, Academic Press.12. Hack, K. The SGTE Casebook - Thermodynamics at Work. The Institut of Metals, London,6.13. Hillert, M. Phase Equilibria, Phase Diagrams and Phase Transformations. Cambridge University Press, Cambridge, 1998.14. Thermocalc version M manuals: User Guide and Examples, ThermoCalc AB, Stockholm, 1997."</w:t>
-      </w:r>
-    </w:p>
-    <w:p>
-      <w:pPr>
-        <w:pStyle w:val="Heading2"/>
-      </w:pPr>
-      <w:r>
-        <w:t>Requisitos</w:t>
-      </w:r>
-    </w:p>
-    <w:p>
-      <w:pPr>
-        <w:pStyle w:val="ListBullet"/>
-      </w:pPr>
-      <w:r>
-        <w:t>LOM3013 -  Ciência dos Materiais  (Requisito fraco)</w:t>
-        <w:br/>
       </w:r>
     </w:p>
     <w:sectPr>

</xml_diff>